<commit_message>
physical material move E and Q
</commit_message>
<xml_diff>
--- a/tanks/note.docx
+++ b/tanks/note.docx
@@ -11,7 +11,6 @@
           <w:szCs w:val="19"/>
         </w:rPr>
       </w:pPr>
-      <w:proofErr w:type="gramStart"/>
       <w:r>
         <w:rPr>
           <w:rFonts w:ascii="Consolas" w:hAnsi="Consolas" w:cs="Consolas"/>
@@ -21,37 +20,15 @@
         </w:rPr>
         <w:t>float</w:t>
       </w:r>
-      <w:proofErr w:type="gramEnd"/>
-      <w:r>
-        <w:rPr>
-          <w:rFonts w:ascii="Consolas" w:hAnsi="Consolas" w:cs="Consolas"/>
-          <w:color w:val="000000"/>
-          <w:sz w:val="19"/>
-          <w:szCs w:val="19"/>
-        </w:rPr>
-        <w:t xml:space="preserve"> </w:t>
-      </w:r>
-      <w:proofErr w:type="spellStart"/>
-      <w:r>
-        <w:rPr>
-          <w:rFonts w:ascii="Consolas" w:hAnsi="Consolas" w:cs="Consolas"/>
-          <w:color w:val="000000"/>
-          <w:sz w:val="19"/>
-          <w:szCs w:val="19"/>
-        </w:rPr>
-        <w:t>RelativeSpeed</w:t>
-      </w:r>
-      <w:proofErr w:type="spellEnd"/>
-      <w:r>
-        <w:rPr>
-          <w:rFonts w:ascii="Consolas" w:hAnsi="Consolas" w:cs="Consolas"/>
-          <w:color w:val="000000"/>
-          <w:sz w:val="19"/>
-          <w:szCs w:val="19"/>
-        </w:rPr>
-        <w:t xml:space="preserve"> = </w:t>
-      </w:r>
-      <w:proofErr w:type="spellStart"/>
+      <w:r>
+        <w:rPr>
+          <w:rFonts w:ascii="Consolas" w:hAnsi="Consolas" w:cs="Consolas"/>
+          <w:color w:val="000000"/>
+          <w:sz w:val="19"/>
+          <w:szCs w:val="19"/>
+        </w:rPr>
+        <w:t xml:space="preserve"> RelativeSpeed = </w:t>
+      </w:r>
       <w:r>
         <w:rPr>
           <w:rFonts w:ascii="Consolas" w:hAnsi="Consolas" w:cs="Consolas"/>
@@ -61,7 +38,6 @@
         </w:rPr>
         <w:t>FMath</w:t>
       </w:r>
-      <w:proofErr w:type="spellEnd"/>
       <w:r>
         <w:rPr>
           <w:rFonts w:ascii="Consolas" w:hAnsi="Consolas" w:cs="Consolas"/>
@@ -87,71 +63,37 @@
           <w:sz w:val="19"/>
           <w:szCs w:val="19"/>
         </w:rPr>
-        <w:t>&gt;(</w:t>
-      </w:r>
-      <w:proofErr w:type="spellStart"/>
-      <w:r>
-        <w:rPr>
-          <w:rFonts w:ascii="Consolas" w:hAnsi="Consolas" w:cs="Consolas"/>
-          <w:color w:val="000000"/>
-          <w:sz w:val="19"/>
-          <w:szCs w:val="19"/>
-        </w:rPr>
-        <w:t>ChangeYaw</w:t>
-      </w:r>
-      <w:proofErr w:type="spellEnd"/>
-      <w:r>
-        <w:rPr>
-          <w:rFonts w:ascii="Consolas" w:hAnsi="Consolas" w:cs="Consolas"/>
-          <w:color w:val="000000"/>
-          <w:sz w:val="19"/>
-          <w:szCs w:val="19"/>
-        </w:rPr>
-        <w:t>, -1, 1);</w:t>
-      </w:r>
-    </w:p>
-    <w:p>
-      <w:pPr>
-        <w:rPr>
-          <w:rFonts w:ascii="Consolas" w:hAnsi="Consolas" w:cs="Consolas"/>
-          <w:color w:val="000000"/>
-          <w:sz w:val="19"/>
-          <w:szCs w:val="19"/>
-        </w:rPr>
-      </w:pPr>
-    </w:p>
-    <w:p>
-      <w:pPr>
-        <w:rPr>
-          <w:rFonts w:ascii="Consolas" w:hAnsi="Consolas" w:cs="Consolas"/>
-          <w:color w:val="000000"/>
-          <w:sz w:val="19"/>
-          <w:szCs w:val="19"/>
-        </w:rPr>
-      </w:pPr>
-      <w:proofErr w:type="spellStart"/>
-      <w:proofErr w:type="gramStart"/>
-      <w:r>
-        <w:rPr>
-          <w:rFonts w:ascii="Consolas" w:hAnsi="Consolas" w:cs="Consolas"/>
-          <w:color w:val="000000"/>
-          <w:sz w:val="19"/>
-          <w:szCs w:val="19"/>
-        </w:rPr>
-        <w:t>SetRelativeRotation</w:t>
-      </w:r>
-      <w:proofErr w:type="spellEnd"/>
-      <w:r>
-        <w:rPr>
-          <w:rFonts w:ascii="Consolas" w:hAnsi="Consolas" w:cs="Consolas"/>
-          <w:color w:val="000000"/>
-          <w:sz w:val="19"/>
-          <w:szCs w:val="19"/>
-        </w:rPr>
-        <w:t>(</w:t>
-      </w:r>
-      <w:proofErr w:type="spellStart"/>
-      <w:proofErr w:type="gramEnd"/>
+        <w:t>&gt;(ChangeYaw, -1, 1);</w:t>
+      </w:r>
+    </w:p>
+    <w:p>
+      <w:pPr>
+        <w:rPr>
+          <w:rFonts w:ascii="Consolas" w:hAnsi="Consolas" w:cs="Consolas"/>
+          <w:color w:val="000000"/>
+          <w:sz w:val="19"/>
+          <w:szCs w:val="19"/>
+        </w:rPr>
+      </w:pPr>
+    </w:p>
+    <w:p>
+      <w:pPr>
+        <w:rPr>
+          <w:rFonts w:ascii="Consolas" w:hAnsi="Consolas" w:cs="Consolas"/>
+          <w:color w:val="000000"/>
+          <w:sz w:val="19"/>
+          <w:szCs w:val="19"/>
+        </w:rPr>
+      </w:pPr>
+      <w:r>
+        <w:rPr>
+          <w:rFonts w:ascii="Consolas" w:hAnsi="Consolas" w:cs="Consolas"/>
+          <w:color w:val="000000"/>
+          <w:sz w:val="19"/>
+          <w:szCs w:val="19"/>
+        </w:rPr>
+        <w:t>SetRelativeRotation(</w:t>
+      </w:r>
       <w:r>
         <w:rPr>
           <w:rFonts w:ascii="Consolas" w:hAnsi="Consolas" w:cs="Consolas"/>
@@ -161,35 +103,14 @@
         </w:rPr>
         <w:t>FRotator</w:t>
       </w:r>
-      <w:proofErr w:type="spellEnd"/>
-      <w:r>
-        <w:rPr>
-          <w:rFonts w:ascii="Consolas" w:hAnsi="Consolas" w:cs="Consolas"/>
-          <w:color w:val="000000"/>
-          <w:sz w:val="19"/>
-          <w:szCs w:val="19"/>
-        </w:rPr>
-        <w:t xml:space="preserve">(0, </w:t>
-      </w:r>
-      <w:proofErr w:type="spellStart"/>
-      <w:r>
-        <w:rPr>
-          <w:rFonts w:ascii="Consolas" w:hAnsi="Consolas" w:cs="Consolas"/>
-          <w:color w:val="000000"/>
-          <w:sz w:val="19"/>
-          <w:szCs w:val="19"/>
-        </w:rPr>
-        <w:t>NewRotationYaw</w:t>
-      </w:r>
-      <w:proofErr w:type="spellEnd"/>
-      <w:r>
-        <w:rPr>
-          <w:rFonts w:ascii="Consolas" w:hAnsi="Consolas" w:cs="Consolas"/>
-          <w:color w:val="000000"/>
-          <w:sz w:val="19"/>
-          <w:szCs w:val="19"/>
-        </w:rPr>
-        <w:t>, 0));</w:t>
+      <w:r>
+        <w:rPr>
+          <w:rFonts w:ascii="Consolas" w:hAnsi="Consolas" w:cs="Consolas"/>
+          <w:color w:val="000000"/>
+          <w:sz w:val="19"/>
+          <w:szCs w:val="19"/>
+        </w:rPr>
+        <w:t>(0, NewRotationYaw, 0));</w:t>
       </w:r>
     </w:p>
     <w:p>
@@ -240,57 +161,15 @@
           <w:szCs w:val="19"/>
         </w:rPr>
       </w:pPr>
-      <w:proofErr w:type="spellStart"/>
-      <w:r>
-        <w:rPr>
-          <w:rFonts w:ascii="Consolas" w:hAnsi="Consolas" w:cs="Consolas"/>
-          <w:color w:val="000000"/>
-          <w:sz w:val="19"/>
-          <w:szCs w:val="19"/>
-        </w:rPr>
-        <w:t>TSubclassOf</w:t>
-      </w:r>
-      <w:proofErr w:type="spellEnd"/>
-      <w:r>
-        <w:rPr>
-          <w:rFonts w:ascii="Consolas" w:hAnsi="Consolas" w:cs="Consolas"/>
-          <w:color w:val="000000"/>
-          <w:sz w:val="19"/>
-          <w:szCs w:val="19"/>
-        </w:rPr>
-        <w:t>&lt;</w:t>
-      </w:r>
-      <w:proofErr w:type="spellStart"/>
-      <w:r>
-        <w:rPr>
-          <w:rFonts w:ascii="Consolas" w:hAnsi="Consolas" w:cs="Consolas"/>
-          <w:color w:val="000000"/>
-          <w:sz w:val="19"/>
-          <w:szCs w:val="19"/>
-        </w:rPr>
-        <w:t>AProjectile</w:t>
-      </w:r>
-      <w:proofErr w:type="spellEnd"/>
-      <w:r>
-        <w:rPr>
-          <w:rFonts w:ascii="Consolas" w:hAnsi="Consolas" w:cs="Consolas"/>
-          <w:color w:val="000000"/>
-          <w:sz w:val="19"/>
-          <w:szCs w:val="19"/>
-        </w:rPr>
-        <w:t xml:space="preserve">&gt; </w:t>
-      </w:r>
-      <w:proofErr w:type="spellStart"/>
-      <w:r>
-        <w:rPr>
-          <w:rFonts w:ascii="Consolas" w:hAnsi="Consolas" w:cs="Consolas"/>
-          <w:color w:val="000000"/>
-          <w:sz w:val="19"/>
-          <w:szCs w:val="19"/>
-        </w:rPr>
-        <w:t>ProjectileType</w:t>
-      </w:r>
-      <w:proofErr w:type="spellEnd"/>
+      <w:r>
+        <w:rPr>
+          <w:rFonts w:ascii="Consolas" w:hAnsi="Consolas" w:cs="Consolas"/>
+          <w:color w:val="000000"/>
+          <w:sz w:val="19"/>
+          <w:szCs w:val="19"/>
+        </w:rPr>
+        <w:t>TSubclassOf&lt;AProjectile&gt; ProjectileType</w:t>
+      </w:r>
     </w:p>
     <w:p>
       <w:pPr>
@@ -301,7 +180,6 @@
           <w:szCs w:val="19"/>
         </w:rPr>
       </w:pPr>
-      <w:proofErr w:type="spellStart"/>
       <w:r>
         <w:rPr>
           <w:rFonts w:ascii="Consolas" w:hAnsi="Consolas" w:cs="Consolas"/>
@@ -311,7 +189,6 @@
         </w:rPr>
         <w:t>UProjectileMovementComponent</w:t>
       </w:r>
-      <w:proofErr w:type="spellEnd"/>
     </w:p>
     <w:p>
       <w:pPr>
@@ -326,25 +203,14 @@
           <w:szCs w:val="19"/>
         </w:rPr>
       </w:pPr>
-      <w:proofErr w:type="spellStart"/>
-      <w:r>
-        <w:rPr>
-          <w:rFonts w:ascii="Consolas" w:hAnsi="Consolas" w:cs="Consolas"/>
-          <w:color w:val="000000"/>
-          <w:sz w:val="19"/>
-          <w:szCs w:val="19"/>
-        </w:rPr>
-        <w:t>ProjectileMovementComponent</w:t>
-      </w:r>
-      <w:proofErr w:type="spellEnd"/>
-      <w:r>
-        <w:rPr>
-          <w:rFonts w:ascii="Consolas" w:hAnsi="Consolas" w:cs="Consolas"/>
-          <w:color w:val="000000"/>
-          <w:sz w:val="19"/>
-          <w:szCs w:val="19"/>
-        </w:rPr>
-        <w:t xml:space="preserve"> = CreateDefaultSubobject&lt;</w:t>
+      <w:r>
+        <w:rPr>
+          <w:rFonts w:ascii="Consolas" w:hAnsi="Consolas" w:cs="Consolas"/>
+          <w:color w:val="000000"/>
+          <w:sz w:val="19"/>
+          <w:szCs w:val="19"/>
+        </w:rPr>
+        <w:t>ProjectileMovementComponent = CreateDefaultSubobject&lt;</w:t>
       </w:r>
       <w:r>
         <w:rPr>
@@ -355,7 +221,6 @@
         </w:rPr>
         <w:t>UProjectileMovementComponent</w:t>
       </w:r>
-      <w:proofErr w:type="gramStart"/>
       <w:r>
         <w:rPr>
           <w:rFonts w:ascii="Consolas" w:hAnsi="Consolas" w:cs="Consolas"/>
@@ -365,7 +230,6 @@
         </w:rPr>
         <w:t>&gt;(</w:t>
       </w:r>
-      <w:proofErr w:type="gramEnd"/>
       <w:r>
         <w:rPr>
           <w:rFonts w:ascii="Consolas" w:hAnsi="Consolas" w:cs="Consolas"/>
@@ -412,45 +276,14 @@
           <w:szCs w:val="19"/>
         </w:rPr>
       </w:pPr>
-      <w:proofErr w:type="spellStart"/>
-      <w:r>
-        <w:rPr>
-          <w:rFonts w:ascii="Consolas" w:hAnsi="Consolas" w:cs="Consolas"/>
-          <w:color w:val="000000"/>
-          <w:sz w:val="19"/>
-          <w:szCs w:val="19"/>
-        </w:rPr>
-        <w:t>ProjectileMovementComponent</w:t>
-      </w:r>
-      <w:proofErr w:type="spellEnd"/>
-      <w:r>
-        <w:rPr>
-          <w:rFonts w:ascii="Consolas" w:hAnsi="Consolas" w:cs="Consolas"/>
-          <w:color w:val="000000"/>
-          <w:sz w:val="19"/>
-          <w:szCs w:val="19"/>
-        </w:rPr>
-        <w:t>-&gt;</w:t>
-      </w:r>
-      <w:proofErr w:type="spellStart"/>
-      <w:r>
-        <w:rPr>
-          <w:rFonts w:ascii="Consolas" w:hAnsi="Consolas" w:cs="Consolas"/>
-          <w:color w:val="000000"/>
-          <w:sz w:val="19"/>
-          <w:szCs w:val="19"/>
-        </w:rPr>
-        <w:t>bAutoActivate</w:t>
-      </w:r>
-      <w:proofErr w:type="spellEnd"/>
-      <w:r>
-        <w:rPr>
-          <w:rFonts w:ascii="Consolas" w:hAnsi="Consolas" w:cs="Consolas"/>
-          <w:color w:val="000000"/>
-          <w:sz w:val="19"/>
-          <w:szCs w:val="19"/>
-        </w:rPr>
-        <w:t xml:space="preserve"> = </w:t>
+      <w:r>
+        <w:rPr>
+          <w:rFonts w:ascii="Consolas" w:hAnsi="Consolas" w:cs="Consolas"/>
+          <w:color w:val="000000"/>
+          <w:sz w:val="19"/>
+          <w:szCs w:val="19"/>
+        </w:rPr>
+        <w:t xml:space="preserve">ProjectileMovementComponent-&gt;bAutoActivate = </w:t>
       </w:r>
       <w:r>
         <w:rPr>
@@ -491,19 +324,8 @@
           <w:sz w:val="19"/>
           <w:szCs w:val="19"/>
         </w:rPr>
-        <w:t>ProjectileMovementComponent-&gt;</w:t>
-      </w:r>
-      <w:proofErr w:type="gramStart"/>
-      <w:r>
-        <w:rPr>
-          <w:rFonts w:ascii="Consolas" w:hAnsi="Consolas" w:cs="Consolas"/>
-          <w:color w:val="000000"/>
-          <w:sz w:val="19"/>
-          <w:szCs w:val="19"/>
-        </w:rPr>
-        <w:t>SetVelocityInLocalSpace(</w:t>
-      </w:r>
-      <w:proofErr w:type="gramEnd"/>
+        <w:t>ProjectileMovementComponent-&gt;SetVelocityInLocalSpace(</w:t>
+      </w:r>
       <w:r>
         <w:rPr>
           <w:rFonts w:ascii="Consolas" w:hAnsi="Consolas" w:cs="Consolas"/>
@@ -568,45 +390,14 @@
           <w:szCs w:val="19"/>
         </w:rPr>
       </w:pPr>
-      <w:proofErr w:type="spellStart"/>
-      <w:r>
-        <w:rPr>
-          <w:rFonts w:ascii="Consolas" w:hAnsi="Consolas" w:cs="Consolas"/>
-          <w:color w:val="000000"/>
-          <w:sz w:val="19"/>
-          <w:szCs w:val="19"/>
-        </w:rPr>
-        <w:t>ProjectileMovementComponent</w:t>
-      </w:r>
-      <w:proofErr w:type="spellEnd"/>
-      <w:r>
-        <w:rPr>
-          <w:rFonts w:ascii="Consolas" w:hAnsi="Consolas" w:cs="Consolas"/>
-          <w:color w:val="000000"/>
-          <w:sz w:val="19"/>
-          <w:szCs w:val="19"/>
-        </w:rPr>
-        <w:t>-&gt;</w:t>
-      </w:r>
-      <w:proofErr w:type="gramStart"/>
-      <w:r>
-        <w:rPr>
-          <w:rFonts w:ascii="Consolas" w:hAnsi="Consolas" w:cs="Consolas"/>
-          <w:color w:val="000000"/>
-          <w:sz w:val="19"/>
-          <w:szCs w:val="19"/>
-        </w:rPr>
-        <w:t>Activate(</w:t>
-      </w:r>
-      <w:proofErr w:type="gramEnd"/>
-      <w:r>
-        <w:rPr>
-          <w:rFonts w:ascii="Consolas" w:hAnsi="Consolas" w:cs="Consolas"/>
-          <w:color w:val="000000"/>
-          <w:sz w:val="19"/>
-          <w:szCs w:val="19"/>
-        </w:rPr>
-        <w:t>);</w:t>
+      <w:r>
+        <w:rPr>
+          <w:rFonts w:ascii="Consolas" w:hAnsi="Consolas" w:cs="Consolas"/>
+          <w:color w:val="000000"/>
+          <w:sz w:val="19"/>
+          <w:szCs w:val="19"/>
+        </w:rPr>
+        <w:t>ProjectileMovementComponent-&gt;Activate();</w:t>
       </w:r>
     </w:p>
     <w:p>
@@ -656,147 +447,195 @@
           <w:shd w:val="clear" w:color="auto" w:fill="FFFFFF"/>
         </w:rPr>
       </w:pPr>
-      <w:proofErr w:type="spellStart"/>
       <w:r>
         <w:rPr>
           <w:rFonts w:ascii="Segoe UI" w:hAnsi="Segoe UI" w:cs="Segoe UI"/>
           <w:color w:val="24292E"/>
           <w:shd w:val="clear" w:color="auto" w:fill="FFFFFF"/>
         </w:rPr>
-        <w:t>git</w:t>
-      </w:r>
-      <w:proofErr w:type="spellEnd"/>
-      <w:r>
+        <w:t xml:space="preserve">git stash  </w:t>
+      </w:r>
+      <w:r>
+        <w:rPr>
+          <w:rFonts w:ascii="Segoe UI" w:hAnsi="Segoe UI" w:cs="Segoe UI" w:hint="eastAsia"/>
+          <w:color w:val="24292E"/>
+          <w:shd w:val="clear" w:color="auto" w:fill="FFFFFF"/>
+        </w:rPr>
+        <w:t>的用法</w:t>
+      </w:r>
+      <w:r>
+        <w:rPr>
+          <w:rFonts w:ascii="Segoe UI" w:hAnsi="Segoe UI" w:cs="Segoe UI" w:hint="eastAsia"/>
+          <w:color w:val="24292E"/>
+          <w:shd w:val="clear" w:color="auto" w:fill="FFFFFF"/>
+        </w:rPr>
+        <w:t xml:space="preserve"> </w:t>
+      </w:r>
+      <w:r>
+        <w:rPr>
+          <w:rFonts w:ascii="Segoe UI" w:hAnsi="Segoe UI" w:cs="Segoe UI" w:hint="eastAsia"/>
+          <w:color w:val="24292E"/>
+          <w:shd w:val="clear" w:color="auto" w:fill="FFFFFF"/>
+        </w:rPr>
+        <w:t>暂存</w:t>
+      </w:r>
+      <w:r>
+        <w:rPr>
+          <w:rFonts w:ascii="Segoe UI" w:hAnsi="Segoe UI" w:cs="Segoe UI" w:hint="eastAsia"/>
+          <w:color w:val="24292E"/>
+          <w:shd w:val="clear" w:color="auto" w:fill="FFFFFF"/>
+        </w:rPr>
+        <w:t xml:space="preserve"> </w:t>
+      </w:r>
+      <w:r>
+        <w:rPr>
+          <w:rFonts w:ascii="Segoe UI" w:hAnsi="Segoe UI" w:cs="Segoe UI" w:hint="eastAsia"/>
+          <w:color w:val="24292E"/>
+          <w:shd w:val="clear" w:color="auto" w:fill="FFFFFF"/>
+        </w:rPr>
+        <w:t>一下当前的</w:t>
+      </w:r>
+      <w:r>
+        <w:rPr>
+          <w:rFonts w:ascii="Segoe UI" w:hAnsi="Segoe UI" w:cs="Segoe UI" w:hint="eastAsia"/>
+          <w:color w:val="24292E"/>
+          <w:shd w:val="clear" w:color="auto" w:fill="FFFFFF"/>
+        </w:rPr>
+        <w:t xml:space="preserve"> </w:t>
+      </w:r>
+      <w:r>
+        <w:rPr>
+          <w:rFonts w:ascii="Segoe UI" w:hAnsi="Segoe UI" w:cs="Segoe UI" w:hint="eastAsia"/>
+          <w:color w:val="24292E"/>
+          <w:shd w:val="clear" w:color="auto" w:fill="FFFFFF"/>
+        </w:rPr>
+        <w:t>代码，</w:t>
+      </w:r>
+      <w:r>
+        <w:rPr>
+          <w:rFonts w:ascii="Segoe UI" w:hAnsi="Segoe UI" w:cs="Segoe UI" w:hint="eastAsia"/>
+          <w:color w:val="24292E"/>
+          <w:shd w:val="clear" w:color="auto" w:fill="FFFFFF"/>
+        </w:rPr>
+        <w:t xml:space="preserve"> </w:t>
+      </w:r>
+      <w:r>
+        <w:rPr>
+          <w:rFonts w:ascii="Segoe UI" w:hAnsi="Segoe UI" w:cs="Segoe UI" w:hint="eastAsia"/>
+          <w:color w:val="24292E"/>
+          <w:shd w:val="clear" w:color="auto" w:fill="FFFFFF"/>
+        </w:rPr>
+        <w:t>用于切换版本之后，</w:t>
+      </w:r>
+      <w:r>
+        <w:rPr>
+          <w:rFonts w:ascii="Segoe UI" w:hAnsi="Segoe UI" w:cs="Segoe UI" w:hint="eastAsia"/>
+          <w:color w:val="24292E"/>
+          <w:shd w:val="clear" w:color="auto" w:fill="FFFFFF"/>
+        </w:rPr>
+        <w:t xml:space="preserve"> </w:t>
+      </w:r>
+      <w:r>
+        <w:rPr>
+          <w:rFonts w:ascii="Segoe UI" w:hAnsi="Segoe UI" w:cs="Segoe UI" w:hint="eastAsia"/>
+          <w:color w:val="24292E"/>
+          <w:shd w:val="clear" w:color="auto" w:fill="FFFFFF"/>
+        </w:rPr>
+        <w:t>当前的工作没有提交但是又不想丢失的情况</w:t>
+      </w:r>
+    </w:p>
+    <w:p>
+      <w:pPr>
         <w:rPr>
           <w:rFonts w:ascii="Segoe UI" w:hAnsi="Segoe UI" w:cs="Segoe UI"/>
           <w:color w:val="24292E"/>
           <w:shd w:val="clear" w:color="auto" w:fill="FFFFFF"/>
         </w:rPr>
-        <w:t xml:space="preserve"> stash</w:t>
-      </w:r>
-      <w:r>
+      </w:pPr>
+      <w:r>
+        <w:rPr>
+          <w:rFonts w:ascii="Segoe UI" w:hAnsi="Segoe UI" w:cs="Segoe UI" w:hint="eastAsia"/>
+          <w:color w:val="24292E"/>
+          <w:shd w:val="clear" w:color="auto" w:fill="FFFFFF"/>
+        </w:rPr>
+        <w:t>Enums for Both C++ and BP</w:t>
+      </w:r>
+    </w:p>
+    <w:p>
+      <w:pPr>
         <w:rPr>
           <w:rFonts w:ascii="Segoe UI" w:hAnsi="Segoe UI" w:cs="Segoe UI"/>
           <w:color w:val="24292E"/>
           <w:shd w:val="clear" w:color="auto" w:fill="FFFFFF"/>
         </w:rPr>
-        <w:t xml:space="preserve">  </w:t>
-      </w:r>
-      <w:r>
-        <w:rPr>
-          <w:rFonts w:ascii="Segoe UI" w:hAnsi="Segoe UI" w:cs="Segoe UI" w:hint="eastAsia"/>
-          <w:color w:val="24292E"/>
-          <w:shd w:val="clear" w:color="auto" w:fill="FFFFFF"/>
-        </w:rPr>
-        <w:t>的用法</w:t>
-      </w:r>
-      <w:r>
-        <w:rPr>
-          <w:rFonts w:ascii="Segoe UI" w:hAnsi="Segoe UI" w:cs="Segoe UI" w:hint="eastAsia"/>
-          <w:color w:val="24292E"/>
-          <w:shd w:val="clear" w:color="auto" w:fill="FFFFFF"/>
-        </w:rPr>
-        <w:t xml:space="preserve"> </w:t>
-      </w:r>
-      <w:r>
-        <w:rPr>
-          <w:rFonts w:ascii="Segoe UI" w:hAnsi="Segoe UI" w:cs="Segoe UI" w:hint="eastAsia"/>
-          <w:color w:val="24292E"/>
-          <w:shd w:val="clear" w:color="auto" w:fill="FFFFFF"/>
-        </w:rPr>
-        <w:t>暂存</w:t>
-      </w:r>
-      <w:r>
-        <w:rPr>
-          <w:rFonts w:ascii="Segoe UI" w:hAnsi="Segoe UI" w:cs="Segoe UI" w:hint="eastAsia"/>
-          <w:color w:val="24292E"/>
-          <w:shd w:val="clear" w:color="auto" w:fill="FFFFFF"/>
-        </w:rPr>
-        <w:t xml:space="preserve"> </w:t>
-      </w:r>
-      <w:r>
-        <w:rPr>
-          <w:rFonts w:ascii="Segoe UI" w:hAnsi="Segoe UI" w:cs="Segoe UI" w:hint="eastAsia"/>
-          <w:color w:val="24292E"/>
-          <w:shd w:val="clear" w:color="auto" w:fill="FFFFFF"/>
-        </w:rPr>
-        <w:t>一下当前的</w:t>
-      </w:r>
-      <w:r>
-        <w:rPr>
-          <w:rFonts w:ascii="Segoe UI" w:hAnsi="Segoe UI" w:cs="Segoe UI" w:hint="eastAsia"/>
-          <w:color w:val="24292E"/>
-          <w:shd w:val="clear" w:color="auto" w:fill="FFFFFF"/>
-        </w:rPr>
-        <w:t xml:space="preserve"> </w:t>
-      </w:r>
-      <w:r>
-        <w:rPr>
-          <w:rFonts w:ascii="Segoe UI" w:hAnsi="Segoe UI" w:cs="Segoe UI" w:hint="eastAsia"/>
-          <w:color w:val="24292E"/>
-          <w:shd w:val="clear" w:color="auto" w:fill="FFFFFF"/>
-        </w:rPr>
-        <w:t>代码，</w:t>
-      </w:r>
-      <w:r>
-        <w:rPr>
-          <w:rFonts w:ascii="Segoe UI" w:hAnsi="Segoe UI" w:cs="Segoe UI" w:hint="eastAsia"/>
-          <w:color w:val="24292E"/>
-          <w:shd w:val="clear" w:color="auto" w:fill="FFFFFF"/>
-        </w:rPr>
-        <w:t xml:space="preserve"> </w:t>
-      </w:r>
-      <w:r>
-        <w:rPr>
-          <w:rFonts w:ascii="Segoe UI" w:hAnsi="Segoe UI" w:cs="Segoe UI" w:hint="eastAsia"/>
-          <w:color w:val="24292E"/>
-          <w:shd w:val="clear" w:color="auto" w:fill="FFFFFF"/>
-        </w:rPr>
-        <w:t>用于切换版本之后，</w:t>
-      </w:r>
-      <w:r>
-        <w:rPr>
-          <w:rFonts w:ascii="Segoe UI" w:hAnsi="Segoe UI" w:cs="Segoe UI" w:hint="eastAsia"/>
-          <w:color w:val="24292E"/>
-          <w:shd w:val="clear" w:color="auto" w:fill="FFFFFF"/>
-        </w:rPr>
-        <w:t xml:space="preserve"> </w:t>
-      </w:r>
-      <w:r>
-        <w:rPr>
-          <w:rFonts w:ascii="Segoe UI" w:hAnsi="Segoe UI" w:cs="Segoe UI" w:hint="eastAsia"/>
-          <w:color w:val="24292E"/>
-          <w:shd w:val="clear" w:color="auto" w:fill="FFFFFF"/>
-        </w:rPr>
-        <w:t>当前的工作没有提交但是又不想丢失的情况</w:t>
+      </w:pPr>
+    </w:p>
+    <w:p>
+      <w:pPr>
+        <w:rPr>
+          <w:rFonts w:ascii="Segoe UI" w:hAnsi="Segoe UI" w:cs="Segoe UI"/>
+          <w:color w:val="24292E"/>
+          <w:shd w:val="clear" w:color="auto" w:fill="FFFFFF"/>
+        </w:rPr>
+      </w:pPr>
+      <w:r>
+        <w:rPr>
+          <w:rFonts w:ascii="Segoe UI" w:hAnsi="Segoe UI" w:cs="Segoe UI"/>
+          <w:color w:val="24292E"/>
+          <w:shd w:val="clear" w:color="auto" w:fill="FFFFFF"/>
+        </w:rPr>
+        <w:t>10:</w:t>
+      </w:r>
+    </w:p>
+    <w:p>
+      <w:pPr>
+        <w:rPr>
+          <w:rFonts w:ascii="Consolas" w:hAnsi="Consolas" w:cs="Consolas"/>
+          <w:color w:val="000000"/>
+          <w:sz w:val="19"/>
+          <w:szCs w:val="19"/>
+        </w:rPr>
+      </w:pPr>
+      <w:r>
+        <w:rPr>
+          <w:rFonts w:ascii="Consolas" w:hAnsi="Consolas" w:cs="Consolas"/>
+          <w:color w:val="000000"/>
+          <w:sz w:val="19"/>
+          <w:szCs w:val="19"/>
+        </w:rPr>
+        <w:t>RelativeRotation</w:t>
+      </w:r>
+      <w:r>
+        <w:rPr>
+          <w:rFonts w:ascii="Consolas" w:hAnsi="Consolas" w:cs="Consolas"/>
+          <w:color w:val="000000"/>
+          <w:sz w:val="19"/>
+          <w:szCs w:val="19"/>
+        </w:rPr>
+        <w:t xml:space="preserve"> not </w:t>
+      </w:r>
+      <w:r>
+        <w:rPr>
+          <w:rFonts w:ascii="Consolas" w:hAnsi="Consolas" w:cs="Consolas"/>
+          <w:color w:val="000000"/>
+          <w:sz w:val="19"/>
+          <w:szCs w:val="19"/>
+        </w:rPr>
+        <w:t>CurrentRotation</w:t>
+      </w:r>
+    </w:p>
+    <w:p>
+      <w:r>
+        <w:rPr>
+          <w:rFonts w:ascii="Consolas" w:hAnsi="Consolas" w:cs="Consolas"/>
+          <w:color w:val="000000"/>
+          <w:sz w:val="19"/>
+          <w:szCs w:val="19"/>
+        </w:rPr>
+        <w:t>Add physical material</w:t>
       </w:r>
       <w:bookmarkStart w:id="0" w:name="_GoBack"/>
       <w:bookmarkEnd w:id="0"/>
-    </w:p>
-    <w:p>
-      <w:pPr>
-        <w:rPr>
-          <w:rFonts w:hint="eastAsia"/>
-        </w:rPr>
-      </w:pPr>
-      <w:proofErr w:type="spellStart"/>
-      <w:r>
-        <w:rPr>
-          <w:rFonts w:ascii="Segoe UI" w:hAnsi="Segoe UI" w:cs="Segoe UI" w:hint="eastAsia"/>
-          <w:color w:val="24292E"/>
-          <w:shd w:val="clear" w:color="auto" w:fill="FFFFFF"/>
-        </w:rPr>
-        <w:t>Enums</w:t>
-      </w:r>
-      <w:proofErr w:type="spellEnd"/>
-      <w:r>
-        <w:rPr>
-          <w:rFonts w:ascii="Segoe UI" w:hAnsi="Segoe UI" w:cs="Segoe UI" w:hint="eastAsia"/>
-          <w:color w:val="24292E"/>
-          <w:shd w:val="clear" w:color="auto" w:fill="FFFFFF"/>
-        </w:rPr>
-        <w:t xml:space="preserve"> for Both C++ and BP</w:t>
-      </w:r>
     </w:p>
     <w:sectPr>
       <w:pgSz w:w="12240" w:h="15840"/>

</xml_diff>

<commit_message>
重写 Projectile,   在代码中添加 staticmesh componen
</commit_message>
<xml_diff>
--- a/tanks/note.docx
+++ b/tanks/note.docx
@@ -655,6 +655,14 @@
       </w:r>
     </w:p>
     <w:p>
+      <w:pPr>
+        <w:rPr>
+          <w:rFonts w:ascii="Consolas" w:hAnsi="Consolas" w:cs="Consolas"/>
+          <w:color w:val="000000"/>
+          <w:sz w:val="19"/>
+          <w:szCs w:val="19"/>
+        </w:rPr>
+      </w:pPr>
       <w:r>
         <w:rPr>
           <w:rFonts w:ascii="Consolas" w:hAnsi="Consolas" w:cs="Consolas"/>
@@ -663,10 +671,719 @@
           <w:szCs w:val="19"/>
         </w:rPr>
         <w:t>Add movement wasd</w:t>
+      </w:r>
+    </w:p>
+    <w:p>
+      <w:pPr>
+        <w:rPr>
+          <w:rFonts w:ascii="Consolas" w:hAnsi="Consolas" w:cs="Consolas"/>
+          <w:color w:val="000000"/>
+          <w:sz w:val="19"/>
+          <w:szCs w:val="19"/>
+        </w:rPr>
+      </w:pPr>
+    </w:p>
+    <w:p>
+      <w:pPr>
+        <w:rPr>
+          <w:rFonts w:ascii="Consolas" w:hAnsi="Consolas" w:cs="Consolas"/>
+          <w:color w:val="000000"/>
+          <w:sz w:val="19"/>
+          <w:szCs w:val="19"/>
+        </w:rPr>
+      </w:pPr>
+      <w:r>
+        <w:rPr>
+          <w:rFonts w:ascii="Consolas" w:hAnsi="Consolas" w:cs="Consolas"/>
+          <w:color w:val="000000"/>
+          <w:sz w:val="19"/>
+          <w:szCs w:val="19"/>
+        </w:rPr>
+        <w:t>14:</w:t>
+      </w:r>
+    </w:p>
+    <w:p>
+      <w:r>
+        <w:rPr>
+          <w:rFonts w:ascii="Consolas" w:hAnsi="Consolas" w:cs="Consolas" w:hint="eastAsia"/>
+          <w:color w:val="000000"/>
+          <w:sz w:val="19"/>
+          <w:szCs w:val="19"/>
+        </w:rPr>
+        <w:t>一个问题，</w:t>
+      </w:r>
+      <w:r>
+        <w:rPr>
+          <w:rFonts w:ascii="Consolas" w:hAnsi="Consolas" w:cs="Consolas" w:hint="eastAsia"/>
+          <w:color w:val="000000"/>
+          <w:sz w:val="19"/>
+          <w:szCs w:val="19"/>
+        </w:rPr>
+        <w:t xml:space="preserve"> </w:t>
+      </w:r>
+      <w:r>
+        <w:rPr>
+          <w:rFonts w:ascii="Consolas" w:hAnsi="Consolas" w:cs="Consolas" w:hint="eastAsia"/>
+          <w:color w:val="000000"/>
+          <w:sz w:val="19"/>
+          <w:szCs w:val="19"/>
+        </w:rPr>
+        <w:t>发射的炮弹，</w:t>
+      </w:r>
+      <w:r>
+        <w:rPr>
+          <w:rFonts w:ascii="Consolas" w:hAnsi="Consolas" w:cs="Consolas" w:hint="eastAsia"/>
+          <w:color w:val="000000"/>
+          <w:sz w:val="19"/>
+          <w:szCs w:val="19"/>
+        </w:rPr>
+        <w:t xml:space="preserve"> </w:t>
+      </w:r>
+      <w:r>
+        <w:rPr>
+          <w:rFonts w:ascii="Consolas" w:hAnsi="Consolas" w:cs="Consolas" w:hint="eastAsia"/>
+          <w:color w:val="000000"/>
+          <w:sz w:val="19"/>
+          <w:szCs w:val="19"/>
+        </w:rPr>
+        <w:t>没有动起来，</w:t>
+      </w:r>
+    </w:p>
+    <w:p>
+      <w:pPr>
+        <w:rPr>
+          <w:noProof/>
+        </w:rPr>
+      </w:pPr>
+      <w:r>
+        <w:rPr>
+          <w:rFonts w:hint="eastAsia"/>
+          <w:noProof/>
+        </w:rPr>
+        <w:t>终于知道原因了，</w:t>
+      </w:r>
+      <w:r>
+        <w:rPr>
+          <w:rFonts w:hint="eastAsia"/>
+          <w:noProof/>
+        </w:rPr>
+        <w:t xml:space="preserve"> </w:t>
+      </w:r>
+      <w:r>
+        <w:rPr>
+          <w:rFonts w:hint="eastAsia"/>
+          <w:noProof/>
+        </w:rPr>
+        <w:t>是由于</w:t>
+      </w:r>
+      <w:r>
+        <w:rPr>
+          <w:rFonts w:hint="eastAsia"/>
+          <w:noProof/>
+        </w:rPr>
+        <w:t xml:space="preserve">  </w:t>
+      </w:r>
+      <w:r>
+        <w:rPr>
+          <w:rFonts w:hint="eastAsia"/>
+          <w:noProof/>
+        </w:rPr>
+        <w:t>炮管的</w:t>
+      </w:r>
+      <w:r>
+        <w:rPr>
+          <w:rFonts w:hint="eastAsia"/>
+          <w:noProof/>
+        </w:rPr>
+        <w:t xml:space="preserve"> collision</w:t>
+      </w:r>
+      <w:r>
+        <w:rPr>
+          <w:noProof/>
+        </w:rPr>
+        <w:t xml:space="preserve"> </w:t>
+      </w:r>
+      <w:r>
+        <w:rPr>
+          <w:noProof/>
+        </w:rPr>
+        <w:t>和</w:t>
+      </w:r>
+      <w:r>
+        <w:rPr>
+          <w:rFonts w:hint="eastAsia"/>
+          <w:noProof/>
+        </w:rPr>
+        <w:t xml:space="preserve"> </w:t>
+      </w:r>
+      <w:r>
+        <w:rPr>
+          <w:rFonts w:hint="eastAsia"/>
+          <w:noProof/>
+        </w:rPr>
+        <w:t>炮弹的</w:t>
+      </w:r>
+      <w:r>
+        <w:rPr>
+          <w:rFonts w:hint="eastAsia"/>
+          <w:noProof/>
+        </w:rPr>
+        <w:t xml:space="preserve"> </w:t>
+      </w:r>
+      <w:r>
+        <w:rPr>
+          <w:rFonts w:hint="eastAsia"/>
+          <w:noProof/>
+        </w:rPr>
+        <w:t>刚刚发射的时候，</w:t>
+      </w:r>
+      <w:r>
+        <w:rPr>
+          <w:rFonts w:hint="eastAsia"/>
+          <w:noProof/>
+        </w:rPr>
+        <w:t xml:space="preserve"> </w:t>
+      </w:r>
+      <w:r>
+        <w:rPr>
+          <w:rFonts w:hint="eastAsia"/>
+          <w:noProof/>
+        </w:rPr>
+        <w:t>就重叠了，</w:t>
+      </w:r>
+      <w:r>
+        <w:rPr>
+          <w:rFonts w:hint="eastAsia"/>
+          <w:noProof/>
+        </w:rPr>
+        <w:t xml:space="preserve"> </w:t>
+      </w:r>
+      <w:r>
+        <w:rPr>
+          <w:rFonts w:hint="eastAsia"/>
+          <w:noProof/>
+        </w:rPr>
+        <w:t>导致，</w:t>
+      </w:r>
+      <w:r>
+        <w:rPr>
+          <w:rFonts w:hint="eastAsia"/>
+          <w:noProof/>
+        </w:rPr>
+        <w:t xml:space="preserve"> </w:t>
+      </w:r>
+      <w:r>
+        <w:rPr>
+          <w:rFonts w:hint="eastAsia"/>
+          <w:noProof/>
+        </w:rPr>
+        <w:t>炮弹发射不出去，</w:t>
+      </w:r>
+      <w:r>
+        <w:rPr>
+          <w:rFonts w:hint="eastAsia"/>
+          <w:noProof/>
+        </w:rPr>
+        <w:t xml:space="preserve"> </w:t>
+      </w:r>
+      <w:r>
+        <w:rPr>
+          <w:rFonts w:hint="eastAsia"/>
+          <w:noProof/>
+        </w:rPr>
+        <w:t>将</w:t>
+      </w:r>
+      <w:r>
+        <w:rPr>
+          <w:rFonts w:hint="eastAsia"/>
+          <w:noProof/>
+        </w:rPr>
+        <w:t xml:space="preserve"> </w:t>
+      </w:r>
+      <w:r>
+        <w:rPr>
+          <w:rFonts w:hint="eastAsia"/>
+          <w:noProof/>
+        </w:rPr>
+        <w:t>炮弹的发射点，</w:t>
+      </w:r>
+      <w:r>
+        <w:rPr>
+          <w:rFonts w:hint="eastAsia"/>
+          <w:noProof/>
+        </w:rPr>
+        <w:t xml:space="preserve"> </w:t>
+      </w:r>
+      <w:r>
+        <w:rPr>
+          <w:rFonts w:hint="eastAsia"/>
+          <w:noProof/>
+        </w:rPr>
+        <w:t>远离</w:t>
+      </w:r>
+      <w:r>
+        <w:rPr>
+          <w:rFonts w:hint="eastAsia"/>
+          <w:noProof/>
+        </w:rPr>
+        <w:t xml:space="preserve">  </w:t>
+      </w:r>
+      <w:r>
+        <w:rPr>
+          <w:rFonts w:hint="eastAsia"/>
+          <w:noProof/>
+        </w:rPr>
+        <w:t>炮管的</w:t>
+      </w:r>
+      <w:r>
+        <w:rPr>
+          <w:rFonts w:hint="eastAsia"/>
+          <w:noProof/>
+        </w:rPr>
+        <w:t xml:space="preserve"> collision</w:t>
+      </w:r>
+      <w:r>
+        <w:rPr>
+          <w:rFonts w:hint="eastAsia"/>
+          <w:noProof/>
+        </w:rPr>
+        <w:t>，</w:t>
+      </w:r>
+      <w:r>
+        <w:rPr>
+          <w:rFonts w:hint="eastAsia"/>
+          <w:noProof/>
+        </w:rPr>
+        <w:t xml:space="preserve"> </w:t>
+      </w:r>
+      <w:r>
+        <w:rPr>
+          <w:rFonts w:hint="eastAsia"/>
+          <w:noProof/>
+        </w:rPr>
+        <w:t>就可以了</w:t>
+      </w:r>
+    </w:p>
+    <w:p>
+      <w:r>
+        <w:rPr>
+          <w:rFonts w:hint="eastAsia"/>
+        </w:rPr>
+        <w:t>问题</w:t>
+      </w:r>
+      <w:r>
+        <w:rPr>
+          <w:rFonts w:hint="eastAsia"/>
+        </w:rPr>
+        <w:t>2</w:t>
+      </w:r>
+      <w:r>
+        <w:rPr>
+          <w:rFonts w:hint="eastAsia"/>
+        </w:rPr>
+        <w:t>：</w:t>
+      </w:r>
+    </w:p>
+    <w:p>
+      <w:r>
+        <w:rPr>
+          <w:noProof/>
+        </w:rPr>
+        <w:lastRenderedPageBreak/>
+        <w:drawing>
+          <wp:inline distT="0" distB="0" distL="0" distR="0" wp14:anchorId="2C0B0740" wp14:editId="404BEB88">
+            <wp:extent cx="2304762" cy="790476"/>
+            <wp:effectExtent l="0" t="0" r="635" b="0"/>
+            <wp:docPr id="1" name="Picture 1"/>
+            <wp:cNvGraphicFramePr>
+              <a:graphicFrameLocks xmlns:a="http://schemas.openxmlformats.org/drawingml/2006/main" noChangeAspect="1"/>
+            </wp:cNvGraphicFramePr>
+            <a:graphic xmlns:a="http://schemas.openxmlformats.org/drawingml/2006/main">
+              <a:graphicData uri="http://schemas.openxmlformats.org/drawingml/2006/picture">
+                <pic:pic xmlns:pic="http://schemas.openxmlformats.org/drawingml/2006/picture">
+                  <pic:nvPicPr>
+                    <pic:cNvPr id="1" name=""/>
+                    <pic:cNvPicPr/>
+                  </pic:nvPicPr>
+                  <pic:blipFill>
+                    <a:blip r:embed="rId7"/>
+                    <a:stretch>
+                      <a:fillRect/>
+                    </a:stretch>
+                  </pic:blipFill>
+                  <pic:spPr>
+                    <a:xfrm>
+                      <a:off x="0" y="0"/>
+                      <a:ext cx="2304762" cy="790476"/>
+                    </a:xfrm>
+                    <a:prstGeom prst="rect">
+                      <a:avLst/>
+                    </a:prstGeom>
+                  </pic:spPr>
+                </pic:pic>
+              </a:graphicData>
+            </a:graphic>
+          </wp:inline>
+        </w:drawing>
+      </w:r>
+    </w:p>
+    <w:p>
+      <w:r>
+        <w:t>在</w:t>
+      </w:r>
+      <w:r>
+        <w:rPr>
+          <w:rFonts w:hint="eastAsia"/>
+        </w:rPr>
+        <w:t xml:space="preserve">detail </w:t>
+      </w:r>
+      <w:r>
+        <w:rPr>
+          <w:rFonts w:hint="eastAsia"/>
+        </w:rPr>
+        <w:t>面板中无法显示</w:t>
+      </w:r>
+      <w:r>
+        <w:rPr>
+          <w:rFonts w:hint="eastAsia"/>
+        </w:rPr>
+        <w:t xml:space="preserve"> ImpactPaticle</w:t>
+      </w:r>
+      <w:r>
+        <w:rPr>
+          <w:rFonts w:hint="eastAsia"/>
+        </w:rPr>
+        <w:t xml:space="preserve"> </w:t>
+      </w:r>
+      <w:r>
+        <w:rPr>
+          <w:rFonts w:hint="eastAsia"/>
+        </w:rPr>
+        <w:t>的信息，无法和</w:t>
+      </w:r>
+      <w:r>
+        <w:rPr>
+          <w:rFonts w:hint="eastAsia"/>
+        </w:rPr>
+        <w:t xml:space="preserve"> LaunchParticle</w:t>
+      </w:r>
+      <w:r>
+        <w:t xml:space="preserve"> </w:t>
+      </w:r>
+      <w:r>
+        <w:t>一样显示</w:t>
+      </w:r>
+      <w:r>
+        <w:t>detail</w:t>
+      </w:r>
+    </w:p>
+    <w:p>
+      <w:r>
+        <w:rPr>
+          <w:rFonts w:hint="eastAsia"/>
+        </w:rPr>
+        <w:t>这个问题，</w:t>
+      </w:r>
+      <w:r>
+        <w:rPr>
+          <w:rFonts w:hint="eastAsia"/>
+        </w:rPr>
+        <w:t xml:space="preserve"> </w:t>
+      </w:r>
+      <w:r>
+        <w:rPr>
+          <w:rFonts w:hint="eastAsia"/>
+        </w:rPr>
+        <w:t>没有找到答案，</w:t>
+      </w:r>
+      <w:r>
+        <w:rPr>
+          <w:rFonts w:hint="eastAsia"/>
+        </w:rPr>
+        <w:t xml:space="preserve"> </w:t>
+      </w:r>
+      <w:r>
+        <w:rPr>
+          <w:rFonts w:hint="eastAsia"/>
+        </w:rPr>
+        <w:t>按照</w:t>
+      </w:r>
+      <w:r>
+        <w:rPr>
+          <w:rFonts w:hint="eastAsia"/>
+        </w:rPr>
+        <w:t xml:space="preserve"> </w:t>
+      </w:r>
+      <w:r>
+        <w:rPr>
+          <w:rFonts w:hint="eastAsia"/>
+        </w:rPr>
+        <w:t>修改了</w:t>
+      </w:r>
+    </w:p>
+    <w:p>
+      <w:pPr>
+        <w:autoSpaceDE w:val="0"/>
+        <w:autoSpaceDN w:val="0"/>
+        <w:adjustRightInd w:val="0"/>
+        <w:spacing w:after="0" w:line="240" w:lineRule="auto"/>
+        <w:rPr>
+          <w:rFonts w:ascii="Consolas" w:hAnsi="Consolas" w:cs="Consolas"/>
+          <w:color w:val="000000"/>
+          <w:sz w:val="19"/>
+          <w:szCs w:val="19"/>
+        </w:rPr>
+      </w:pPr>
+      <w:r>
+        <w:rPr>
+          <w:rFonts w:ascii="Consolas" w:hAnsi="Consolas" w:cs="Consolas"/>
+          <w:color w:val="000000"/>
+          <w:sz w:val="19"/>
+          <w:szCs w:val="19"/>
+        </w:rPr>
+        <w:tab/>
+        <w:t>LaunchParticle = CreateDefaultSubobject&lt;</w:t>
+      </w:r>
+      <w:r>
+        <w:rPr>
+          <w:rFonts w:ascii="Consolas" w:hAnsi="Consolas" w:cs="Consolas"/>
+          <w:color w:val="2B91AF"/>
+          <w:sz w:val="19"/>
+          <w:szCs w:val="19"/>
+        </w:rPr>
+        <w:t>UParticleSystemComponent</w:t>
+      </w:r>
+      <w:r>
+        <w:rPr>
+          <w:rFonts w:ascii="Consolas" w:hAnsi="Consolas" w:cs="Consolas"/>
+          <w:color w:val="000000"/>
+          <w:sz w:val="19"/>
+          <w:szCs w:val="19"/>
+        </w:rPr>
+        <w:t>&gt;(</w:t>
+      </w:r>
+      <w:r>
+        <w:rPr>
+          <w:rFonts w:ascii="Consolas" w:hAnsi="Consolas" w:cs="Consolas"/>
+          <w:color w:val="2B91AF"/>
+          <w:sz w:val="19"/>
+          <w:szCs w:val="19"/>
+        </w:rPr>
+        <w:t>FName</w:t>
+      </w:r>
+      <w:r>
+        <w:rPr>
+          <w:rFonts w:ascii="Consolas" w:hAnsi="Consolas" w:cs="Consolas"/>
+          <w:color w:val="000000"/>
+          <w:sz w:val="19"/>
+          <w:szCs w:val="19"/>
+        </w:rPr>
+        <w:t>(</w:t>
+      </w:r>
+      <w:r>
+        <w:rPr>
+          <w:rFonts w:ascii="Consolas" w:hAnsi="Consolas" w:cs="Consolas"/>
+          <w:color w:val="A31515"/>
+          <w:sz w:val="19"/>
+          <w:szCs w:val="19"/>
+        </w:rPr>
+        <w:t>"LaunchParticle"</w:t>
+      </w:r>
+      <w:r>
+        <w:rPr>
+          <w:rFonts w:ascii="Consolas" w:hAnsi="Consolas" w:cs="Consolas"/>
+          <w:color w:val="000000"/>
+          <w:sz w:val="19"/>
+          <w:szCs w:val="19"/>
+        </w:rPr>
+        <w:t>));</w:t>
+      </w:r>
+    </w:p>
+    <w:p>
+      <w:pPr>
+        <w:autoSpaceDE w:val="0"/>
+        <w:autoSpaceDN w:val="0"/>
+        <w:adjustRightInd w:val="0"/>
+        <w:spacing w:after="0" w:line="240" w:lineRule="auto"/>
+        <w:rPr>
+          <w:rFonts w:ascii="Consolas" w:hAnsi="Consolas" w:cs="Consolas"/>
+          <w:color w:val="000000"/>
+          <w:sz w:val="19"/>
+          <w:szCs w:val="19"/>
+        </w:rPr>
+      </w:pPr>
+      <w:r>
+        <w:rPr>
+          <w:rFonts w:ascii="Consolas" w:hAnsi="Consolas" w:cs="Consolas"/>
+          <w:color w:val="000000"/>
+          <w:sz w:val="19"/>
+          <w:szCs w:val="19"/>
+        </w:rPr>
+        <w:tab/>
+        <w:t>LaunchParticle-&gt;AttachTo(RootComponent);</w:t>
+      </w:r>
+    </w:p>
+    <w:p>
+      <w:pPr>
+        <w:rPr>
+          <w:rFonts w:ascii="Consolas" w:hAnsi="Consolas" w:cs="Consolas"/>
+          <w:color w:val="000000"/>
+          <w:sz w:val="19"/>
+          <w:szCs w:val="19"/>
+        </w:rPr>
+      </w:pPr>
+      <w:r>
+        <w:rPr>
+          <w:rFonts w:ascii="Consolas" w:hAnsi="Consolas" w:cs="Consolas"/>
+          <w:color w:val="000000"/>
+          <w:sz w:val="19"/>
+          <w:szCs w:val="19"/>
+        </w:rPr>
+        <w:tab/>
+        <w:t>LaunchParticle-&gt;SetAutoActivate(</w:t>
+      </w:r>
+      <w:r>
+        <w:rPr>
+          <w:rFonts w:ascii="Consolas" w:hAnsi="Consolas" w:cs="Consolas"/>
+          <w:color w:val="0000FF"/>
+          <w:sz w:val="19"/>
+          <w:szCs w:val="19"/>
+        </w:rPr>
+        <w:t>false</w:t>
+      </w:r>
+      <w:r>
+        <w:rPr>
+          <w:rFonts w:ascii="Consolas" w:hAnsi="Consolas" w:cs="Consolas"/>
+          <w:color w:val="000000"/>
+          <w:sz w:val="19"/>
+          <w:szCs w:val="19"/>
+        </w:rPr>
+        <w:t>);</w:t>
+      </w:r>
+    </w:p>
+    <w:p>
+      <w:r>
+        <w:rPr>
+          <w:rFonts w:ascii="Consolas" w:hAnsi="Consolas" w:cs="Consolas" w:hint="eastAsia"/>
+          <w:color w:val="000000"/>
+          <w:sz w:val="19"/>
+          <w:szCs w:val="19"/>
+        </w:rPr>
+        <w:t>这个</w:t>
+      </w:r>
+      <w:r>
+        <w:rPr>
+          <w:rFonts w:ascii="Consolas" w:hAnsi="Consolas" w:cs="Consolas" w:hint="eastAsia"/>
+          <w:color w:val="000000"/>
+          <w:sz w:val="19"/>
+          <w:szCs w:val="19"/>
+        </w:rPr>
+        <w:t>component</w:t>
+      </w:r>
+      <w:r>
+        <w:rPr>
+          <w:rFonts w:ascii="Consolas" w:hAnsi="Consolas" w:cs="Consolas"/>
+          <w:color w:val="000000"/>
+          <w:sz w:val="19"/>
+          <w:szCs w:val="19"/>
+        </w:rPr>
+        <w:t xml:space="preserve"> </w:t>
+      </w:r>
+      <w:r>
+        <w:rPr>
+          <w:rFonts w:ascii="Consolas" w:hAnsi="Consolas" w:cs="Consolas"/>
+          <w:color w:val="000000"/>
+          <w:sz w:val="19"/>
+          <w:szCs w:val="19"/>
+        </w:rPr>
+        <w:t>是可以正确显示的</w:t>
+      </w:r>
+      <w:r>
+        <w:rPr>
+          <w:rFonts w:ascii="Consolas" w:hAnsi="Consolas" w:cs="Consolas" w:hint="eastAsia"/>
+          <w:color w:val="000000"/>
+          <w:sz w:val="19"/>
+          <w:szCs w:val="19"/>
+        </w:rPr>
+        <w:t>，</w:t>
+      </w:r>
+      <w:r>
+        <w:rPr>
+          <w:rFonts w:ascii="Consolas" w:hAnsi="Consolas" w:cs="Consolas" w:hint="eastAsia"/>
+          <w:color w:val="000000"/>
+          <w:sz w:val="19"/>
+          <w:szCs w:val="19"/>
+        </w:rPr>
+        <w:t xml:space="preserve">  </w:t>
+      </w:r>
+      <w:r>
+        <w:rPr>
+          <w:rFonts w:ascii="Consolas" w:hAnsi="Consolas" w:cs="Consolas" w:hint="eastAsia"/>
+          <w:color w:val="000000"/>
+          <w:sz w:val="19"/>
+          <w:szCs w:val="19"/>
+        </w:rPr>
+        <w:t>所以，</w:t>
+      </w:r>
+      <w:r>
+        <w:rPr>
+          <w:rFonts w:ascii="Consolas" w:hAnsi="Consolas" w:cs="Consolas" w:hint="eastAsia"/>
+          <w:color w:val="000000"/>
+          <w:sz w:val="19"/>
+          <w:szCs w:val="19"/>
+        </w:rPr>
+        <w:t xml:space="preserve"> </w:t>
+      </w:r>
+      <w:r>
+        <w:rPr>
+          <w:rFonts w:ascii="Consolas" w:hAnsi="Consolas" w:cs="Consolas" w:hint="eastAsia"/>
+          <w:color w:val="000000"/>
+          <w:sz w:val="19"/>
+          <w:szCs w:val="19"/>
+        </w:rPr>
+        <w:t>就以这个为基础，</w:t>
+      </w:r>
+      <w:r>
+        <w:rPr>
+          <w:rFonts w:ascii="Consolas" w:hAnsi="Consolas" w:cs="Consolas" w:hint="eastAsia"/>
+          <w:color w:val="000000"/>
+          <w:sz w:val="19"/>
+          <w:szCs w:val="19"/>
+        </w:rPr>
+        <w:t xml:space="preserve"> </w:t>
+      </w:r>
+      <w:r>
+        <w:rPr>
+          <w:rFonts w:ascii="Consolas" w:hAnsi="Consolas" w:cs="Consolas" w:hint="eastAsia"/>
+          <w:color w:val="000000"/>
+          <w:sz w:val="19"/>
+          <w:szCs w:val="19"/>
+        </w:rPr>
+        <w:t>修改了一下，</w:t>
+      </w:r>
+      <w:r>
+        <w:rPr>
+          <w:rFonts w:ascii="Consolas" w:hAnsi="Consolas" w:cs="Consolas" w:hint="eastAsia"/>
+          <w:color w:val="000000"/>
+          <w:sz w:val="19"/>
+          <w:szCs w:val="19"/>
+        </w:rPr>
+        <w:t xml:space="preserve"> </w:t>
+      </w:r>
+      <w:r>
+        <w:rPr>
+          <w:rFonts w:ascii="Consolas" w:hAnsi="Consolas" w:cs="Consolas" w:hint="eastAsia"/>
+          <w:color w:val="000000"/>
+          <w:sz w:val="19"/>
+          <w:szCs w:val="19"/>
+        </w:rPr>
+        <w:t>就可以了</w:t>
       </w:r>
       <w:bookmarkStart w:id="0" w:name="_GoBack"/>
       <w:bookmarkEnd w:id="0"/>
     </w:p>
+    <w:p/>
+    <w:p/>
     <w:sectPr>
       <w:pgSz w:w="12240" w:h="15840"/>
       <w:pgMar w:top="1440" w:right="1440" w:bottom="1440" w:left="1440" w:header="720" w:footer="720" w:gutter="0"/>
@@ -675,6 +1392,56 @@
     </w:sectPr>
   </w:body>
 </w:document>
+</file>
+
+<file path=word/endnotes.xml><?xml version="1.0" encoding="utf-8"?>
+<w:endnotes xmlns:wpc="http://schemas.microsoft.com/office/word/2010/wordprocessingCanvas" xmlns:mc="http://schemas.openxmlformats.org/markup-compatibility/2006" xmlns:o="urn:schemas-microsoft-com:office:office" xmlns:r="http://schemas.openxmlformats.org/officeDocument/2006/relationships" xmlns:m="http://schemas.openxmlformats.org/officeDocument/2006/math" xmlns:v="urn:schemas-microsoft-com:vml" xmlns:wp14="http://schemas.microsoft.com/office/word/2010/wordprocessingDrawing" xmlns:wp="http://schemas.openxmlformats.org/drawingml/2006/wordprocessingDrawing" xmlns:w10="urn:schemas-microsoft-com:office:word" xmlns:w="http://schemas.openxmlformats.org/wordprocessingml/2006/main" xmlns:w14="http://schemas.microsoft.com/office/word/2010/wordml" xmlns:w15="http://schemas.microsoft.com/office/word/2012/wordml" xmlns:wpg="http://schemas.microsoft.com/office/word/2010/wordprocessingGroup" xmlns:wpi="http://schemas.microsoft.com/office/word/2010/wordprocessingInk" xmlns:wne="http://schemas.microsoft.com/office/word/2006/wordml" xmlns:wps="http://schemas.microsoft.com/office/word/2010/wordprocessingShape" mc:Ignorable="w14 w15 wp14">
+  <w:endnote w:type="separator" w:id="-1">
+    <w:p>
+      <w:pPr>
+        <w:spacing w:after="0" w:line="240" w:lineRule="auto"/>
+      </w:pPr>
+      <w:r>
+        <w:separator/>
+      </w:r>
+    </w:p>
+  </w:endnote>
+  <w:endnote w:type="continuationSeparator" w:id="0">
+    <w:p>
+      <w:pPr>
+        <w:spacing w:after="0" w:line="240" w:lineRule="auto"/>
+      </w:pPr>
+      <w:r>
+        <w:continuationSeparator/>
+      </w:r>
+    </w:p>
+  </w:endnote>
+</w:endnotes>
+</file>
+
+<file path=word/footnotes.xml><?xml version="1.0" encoding="utf-8"?>
+<w:footnotes xmlns:wpc="http://schemas.microsoft.com/office/word/2010/wordprocessingCanvas" xmlns:mc="http://schemas.openxmlformats.org/markup-compatibility/2006" xmlns:o="urn:schemas-microsoft-com:office:office" xmlns:r="http://schemas.openxmlformats.org/officeDocument/2006/relationships" xmlns:m="http://schemas.openxmlformats.org/officeDocument/2006/math" xmlns:v="urn:schemas-microsoft-com:vml" xmlns:wp14="http://schemas.microsoft.com/office/word/2010/wordprocessingDrawing" xmlns:wp="http://schemas.openxmlformats.org/drawingml/2006/wordprocessingDrawing" xmlns:w10="urn:schemas-microsoft-com:office:word" xmlns:w="http://schemas.openxmlformats.org/wordprocessingml/2006/main" xmlns:w14="http://schemas.microsoft.com/office/word/2010/wordml" xmlns:w15="http://schemas.microsoft.com/office/word/2012/wordml" xmlns:wpg="http://schemas.microsoft.com/office/word/2010/wordprocessingGroup" xmlns:wpi="http://schemas.microsoft.com/office/word/2010/wordprocessingInk" xmlns:wne="http://schemas.microsoft.com/office/word/2006/wordml" xmlns:wps="http://schemas.microsoft.com/office/word/2010/wordprocessingShape" mc:Ignorable="w14 w15 wp14">
+  <w:footnote w:type="separator" w:id="-1">
+    <w:p>
+      <w:pPr>
+        <w:spacing w:after="0" w:line="240" w:lineRule="auto"/>
+      </w:pPr>
+      <w:r>
+        <w:separator/>
+      </w:r>
+    </w:p>
+  </w:footnote>
+  <w:footnote w:type="continuationSeparator" w:id="0">
+    <w:p>
+      <w:pPr>
+        <w:spacing w:after="0" w:line="240" w:lineRule="auto"/>
+      </w:pPr>
+      <w:r>
+        <w:continuationSeparator/>
+      </w:r>
+    </w:p>
+  </w:footnote>
+</w:footnotes>
 </file>
 
 <file path=word/styles.xml><?xml version="1.0" encoding="utf-8"?>
@@ -1098,6 +1865,50 @@
     <w:semiHidden/>
     <w:unhideWhenUsed/>
   </w:style>
+  <w:style w:type="paragraph" w:styleId="Header">
+    <w:name w:val="header"/>
+    <w:basedOn w:val="Normal"/>
+    <w:link w:val="HeaderChar"/>
+    <w:uiPriority w:val="99"/>
+    <w:unhideWhenUsed/>
+    <w:rsid w:val="00FD2A68"/>
+    <w:pPr>
+      <w:tabs>
+        <w:tab w:val="center" w:pos="4320"/>
+        <w:tab w:val="right" w:pos="8640"/>
+      </w:tabs>
+      <w:spacing w:after="0" w:line="240" w:lineRule="auto"/>
+    </w:pPr>
+  </w:style>
+  <w:style w:type="character" w:customStyle="1" w:styleId="HeaderChar">
+    <w:name w:val="Header Char"/>
+    <w:basedOn w:val="DefaultParagraphFont"/>
+    <w:link w:val="Header"/>
+    <w:uiPriority w:val="99"/>
+    <w:rsid w:val="00FD2A68"/>
+  </w:style>
+  <w:style w:type="paragraph" w:styleId="Footer">
+    <w:name w:val="footer"/>
+    <w:basedOn w:val="Normal"/>
+    <w:link w:val="FooterChar"/>
+    <w:uiPriority w:val="99"/>
+    <w:unhideWhenUsed/>
+    <w:rsid w:val="00FD2A68"/>
+    <w:pPr>
+      <w:tabs>
+        <w:tab w:val="center" w:pos="4320"/>
+        <w:tab w:val="right" w:pos="8640"/>
+      </w:tabs>
+      <w:spacing w:after="0" w:line="240" w:lineRule="auto"/>
+    </w:pPr>
+  </w:style>
+  <w:style w:type="character" w:customStyle="1" w:styleId="FooterChar">
+    <w:name w:val="Footer Char"/>
+    <w:basedOn w:val="DefaultParagraphFont"/>
+    <w:link w:val="Footer"/>
+    <w:uiPriority w:val="99"/>
+    <w:rsid w:val="00FD2A68"/>
+  </w:style>
 </w:styles>
 </file>
 
@@ -1360,4 +2171,16 @@
     </a:ext>
   </a:extLst>
 </a:theme>
+</file>
+
+<file path=customXml/item1.xml><?xml version="1.0" encoding="utf-8"?>
+<b:Sources xmlns:b="http://schemas.openxmlformats.org/officeDocument/2006/bibliography" xmlns="http://schemas.openxmlformats.org/officeDocument/2006/bibliography" SelectedStyle="\APASixthEditionOfficeOnline.xsl" StyleName="APA" Version="6"/>
+</file>
+
+<file path=customXml/itemProps1.xml><?xml version="1.0" encoding="utf-8"?>
+<ds:datastoreItem xmlns:ds="http://schemas.openxmlformats.org/officeDocument/2006/customXml" ds:itemID="{E97F0EC8-227F-49C1-BF48-3EEEF46E2972}">
+  <ds:schemaRefs>
+    <ds:schemaRef ds:uri="http://schemas.openxmlformats.org/officeDocument/2006/bibliography"/>
+  </ds:schemaRefs>
+</ds:datastoreItem>
 </file>
</xml_diff>

<commit_message>
pickup something to add health Hp
</commit_message>
<xml_diff>
--- a/tanks/note.docx
+++ b/tanks/note.docx
@@ -1530,6 +1530,143 @@
           <w:rFonts w:hint="eastAsia"/>
         </w:rPr>
         <w:t>的控制权</w:t>
+      </w:r>
+    </w:p>
+    <w:p/>
+    <w:p/>
+    <w:p/>
+    <w:p>
+      <w:pPr>
+        <w:rPr>
+          <w:rFonts w:hint="eastAsia"/>
+        </w:rPr>
+      </w:pPr>
+      <w:r>
+        <w:rPr>
+          <w:rFonts w:hint="eastAsia"/>
+        </w:rPr>
+        <w:t>19:</w:t>
+      </w:r>
+    </w:p>
+    <w:p>
+      <w:pPr>
+        <w:rPr>
+          <w:rFonts w:hint="eastAsia"/>
+        </w:rPr>
+      </w:pPr>
+      <w:r>
+        <w:rPr>
+          <w:rFonts w:hint="eastAsia"/>
+        </w:rPr>
+        <w:t>所谓</w:t>
+      </w:r>
+      <w:r>
+        <w:rPr>
+          <w:rFonts w:hint="eastAsia"/>
+        </w:rPr>
+        <w:t xml:space="preserve"> pickup </w:t>
+      </w:r>
+      <w:r>
+        <w:rPr>
+          <w:rFonts w:hint="eastAsia"/>
+        </w:rPr>
+        <w:t>物品，</w:t>
+      </w:r>
+      <w:r>
+        <w:rPr>
+          <w:rFonts w:hint="eastAsia"/>
+        </w:rPr>
+        <w:t xml:space="preserve"> </w:t>
+      </w:r>
+      <w:r>
+        <w:rPr>
+          <w:rFonts w:hint="eastAsia"/>
+        </w:rPr>
+        <w:t>就是</w:t>
+      </w:r>
+      <w:r>
+        <w:rPr>
+          <w:rFonts w:hint="eastAsia"/>
+        </w:rPr>
+        <w:t xml:space="preserve"> </w:t>
+      </w:r>
+      <w:r>
+        <w:rPr>
+          <w:rFonts w:hint="eastAsia"/>
+        </w:rPr>
+        <w:t>一个碰撞，</w:t>
+      </w:r>
+      <w:r>
+        <w:rPr>
+          <w:rFonts w:hint="eastAsia"/>
+        </w:rPr>
+        <w:t xml:space="preserve"> </w:t>
+      </w:r>
+      <w:r>
+        <w:rPr>
+          <w:rFonts w:hint="eastAsia"/>
+        </w:rPr>
+        <w:t>在</w:t>
+      </w:r>
+      <w:r>
+        <w:rPr>
+          <w:rFonts w:hint="eastAsia"/>
+        </w:rPr>
+        <w:t xml:space="preserve"> collision event </w:t>
+      </w:r>
+      <w:r>
+        <w:rPr>
+          <w:rFonts w:hint="eastAsia"/>
+        </w:rPr>
+        <w:t>发送的时候，</w:t>
+      </w:r>
+      <w:r>
+        <w:rPr>
+          <w:rFonts w:hint="eastAsia"/>
+        </w:rPr>
+        <w:t xml:space="preserve"> </w:t>
+      </w:r>
+      <w:r>
+        <w:rPr>
+          <w:rFonts w:hint="eastAsia"/>
+        </w:rPr>
+        <w:t>调用</w:t>
+      </w:r>
+      <w:r>
+        <w:rPr>
+          <w:rFonts w:hint="eastAsia"/>
+        </w:rPr>
+        <w:t xml:space="preserve"> tank </w:t>
+      </w:r>
+      <w:r>
+        <w:rPr>
+          <w:rFonts w:hint="eastAsia"/>
+        </w:rPr>
+        <w:t>里面的</w:t>
+      </w:r>
+      <w:r>
+        <w:rPr>
+          <w:rFonts w:hint="eastAsia"/>
+        </w:rPr>
+        <w:t xml:space="preserve"> </w:t>
+      </w:r>
+      <w:r>
+        <w:rPr>
+          <w:rFonts w:hint="eastAsia"/>
+        </w:rPr>
+        <w:t>方法</w:t>
+      </w:r>
+      <w:r>
+        <w:rPr>
+          <w:rFonts w:hint="eastAsia"/>
+        </w:rPr>
+        <w:t xml:space="preserve"> </w:t>
+      </w:r>
+      <w:r>
+        <w:rPr>
+          <w:rFonts w:hint="eastAsia"/>
+        </w:rPr>
+        <w:t>进行操作</w:t>
       </w:r>
       <w:bookmarkStart w:id="0" w:name="_GoBack"/>
       <w:bookmarkEnd w:id="0"/>
@@ -2328,7 +2465,7 @@
 </file>
 
 <file path=customXml/itemProps1.xml><?xml version="1.0" encoding="utf-8"?>
-<ds:datastoreItem xmlns:ds="http://schemas.openxmlformats.org/officeDocument/2006/customXml" ds:itemID="{4F3D4744-C120-4488-93E0-CCC6736315C7}">
+<ds:datastoreItem xmlns:ds="http://schemas.openxmlformats.org/officeDocument/2006/customXml" ds:itemID="{B00ECB91-D5AC-40FF-BB04-68AFF5B31EB7}">
   <ds:schemaRefs>
     <ds:schemaRef ds:uri="http://schemas.openxmlformats.org/officeDocument/2006/bibliography"/>
   </ds:schemaRefs>

</xml_diff>